<commit_message>
show a structure of the Technician and the Customer domain classes.
</commit_message>
<xml_diff>
--- a/code/HouseCall.Domain/HouseCall Files/Requirements.docx
+++ b/code/HouseCall.Domain/HouseCall Files/Requirements.docx
@@ -62,10 +62,7 @@
         <w:t xml:space="preserve">UR1 – Provide a rating system based on the </w:t>
       </w:r>
       <w:r>
-        <w:t>5-star</w:t>
-      </w:r>
-      <w:r>
-        <w:t xml:space="preserve"> system.</w:t>
+        <w:t>thumbs up/thumbs down</w:t>
       </w:r>
     </w:p>
     <w:p>
@@ -338,6 +335,158 @@
       </w:pPr>
       <w:r>
         <w:t>PJ3 – Provides the ability to go forward in time or backwards on the calendar view</w:t>
+      </w:r>
+    </w:p>
+    <w:p>
+      <w:pPr>
+        <w:pStyle w:val="Heading1"/>
+      </w:pPr>
+      <w:r>
+        <w:t>User Stories</w:t>
+      </w:r>
+    </w:p>
+    <w:p>
+      <w:pPr>
+        <w:pStyle w:val="ListParagraph"/>
+        <w:numPr>
+          <w:ilvl w:val="0"/>
+          <w:numId w:val="3"/>
+        </w:numPr>
+      </w:pPr>
+      <w:r>
+        <w:t>(Technician Rating System)</w:t>
+      </w:r>
+    </w:p>
+    <w:p>
+      <w:pPr>
+        <w:pStyle w:val="ListParagraph"/>
+        <w:numPr>
+          <w:ilvl w:val="1"/>
+          <w:numId w:val="3"/>
+        </w:numPr>
+      </w:pPr>
+      <w:r>
+        <w:t xml:space="preserve">Value Statement: As a technician want to be able to rate my customers. </w:t>
+      </w:r>
+    </w:p>
+    <w:p>
+      <w:pPr>
+        <w:pStyle w:val="ListParagraph"/>
+        <w:numPr>
+          <w:ilvl w:val="1"/>
+          <w:numId w:val="3"/>
+        </w:numPr>
+      </w:pPr>
+      <w:r>
+        <w:t xml:space="preserve">Acceptance Criteria: </w:t>
+      </w:r>
+    </w:p>
+    <w:p>
+      <w:pPr>
+        <w:pStyle w:val="ListParagraph"/>
+        <w:numPr>
+          <w:ilvl w:val="2"/>
+          <w:numId w:val="3"/>
+        </w:numPr>
+      </w:pPr>
+      <w:r>
+        <w:t>Must be my past customers only. Not a customer who I’m in the process of completing a job for or for future customers.</w:t>
+      </w:r>
+    </w:p>
+    <w:p>
+      <w:pPr>
+        <w:pStyle w:val="ListParagraph"/>
+        <w:numPr>
+          <w:ilvl w:val="2"/>
+          <w:numId w:val="3"/>
+        </w:numPr>
+      </w:pPr>
+      <w:r>
+        <w:lastRenderedPageBreak/>
+        <w:t>Rate a customer with a thumbs up or thumbs down.</w:t>
+      </w:r>
+    </w:p>
+    <w:p>
+      <w:pPr>
+        <w:pStyle w:val="ListParagraph"/>
+        <w:numPr>
+          <w:ilvl w:val="1"/>
+          <w:numId w:val="3"/>
+        </w:numPr>
+      </w:pPr>
+      <w:r>
+        <w:t>(Customer Rating System)</w:t>
+      </w:r>
+    </w:p>
+    <w:p>
+      <w:pPr>
+        <w:pStyle w:val="ListParagraph"/>
+        <w:numPr>
+          <w:ilvl w:val="2"/>
+          <w:numId w:val="3"/>
+        </w:numPr>
+      </w:pPr>
+      <w:r>
+        <w:t>Value Statement: As a customer I want to be able to rate technicians who have done jobs for me.</w:t>
+      </w:r>
+    </w:p>
+    <w:p>
+      <w:pPr>
+        <w:pStyle w:val="ListParagraph"/>
+        <w:numPr>
+          <w:ilvl w:val="2"/>
+          <w:numId w:val="3"/>
+        </w:numPr>
+      </w:pPr>
+      <w:r>
+        <w:t xml:space="preserve">Acceptance Criteria: </w:t>
+      </w:r>
+    </w:p>
+    <w:p>
+      <w:pPr>
+        <w:pStyle w:val="ListParagraph"/>
+        <w:numPr>
+          <w:ilvl w:val="3"/>
+          <w:numId w:val="3"/>
+        </w:numPr>
+      </w:pPr>
+      <w:r>
+        <w:t>Must be a technician I hired in the past. Not a technician I’</w:t>
+      </w:r>
+      <w:r>
+        <w:t>ve currently hired to complete a job.</w:t>
+      </w:r>
+    </w:p>
+    <w:p>
+      <w:pPr>
+        <w:pStyle w:val="ListParagraph"/>
+        <w:numPr>
+          <w:ilvl w:val="3"/>
+          <w:numId w:val="3"/>
+        </w:numPr>
+      </w:pPr>
+      <w:r>
+        <w:t xml:space="preserve">Rate a Technician with </w:t>
+      </w:r>
+      <w:proofErr w:type="gramStart"/>
+      <w:r>
+        <w:t>a thumbs</w:t>
+      </w:r>
+      <w:proofErr w:type="gramEnd"/>
+      <w:r>
+        <w:t xml:space="preserve"> up or thumbs down.</w:t>
+      </w:r>
+    </w:p>
+    <w:p>
+      <w:pPr>
+        <w:pStyle w:val="ListParagraph"/>
+        <w:numPr>
+          <w:ilvl w:val="1"/>
+          <w:numId w:val="3"/>
+        </w:numPr>
+      </w:pPr>
+      <w:r>
+        <w:t>(</w:t>
       </w:r>
       <w:bookmarkStart w:id="0" w:name="_GoBack"/>
       <w:bookmarkEnd w:id="0"/>
@@ -595,11 +744,100 @@
       </w:pPr>
     </w:lvl>
   </w:abstractNum>
+  <w:abstractNum w:abstractNumId="2" w15:restartNumberingAfterBreak="0">
+    <w:nsid w:val="3E643DD0"/>
+    <w:multiLevelType w:val="hybridMultilevel"/>
+    <w:tmpl w:val="2372338C"/>
+    <w:lvl w:ilvl="0" w:tplc="0409000F">
+      <w:start w:val="1"/>
+      <w:numFmt w:val="decimal"/>
+      <w:lvlText w:val="%1."/>
+      <w:lvlJc w:val="left"/>
+      <w:pPr>
+        <w:ind w:left="720" w:hanging="360"/>
+      </w:pPr>
+    </w:lvl>
+    <w:lvl w:ilvl="1" w:tplc="04090019">
+      <w:start w:val="1"/>
+      <w:numFmt w:val="lowerLetter"/>
+      <w:lvlText w:val="%2."/>
+      <w:lvlJc w:val="left"/>
+      <w:pPr>
+        <w:ind w:left="1440" w:hanging="360"/>
+      </w:pPr>
+    </w:lvl>
+    <w:lvl w:ilvl="2" w:tplc="0409001B">
+      <w:start w:val="1"/>
+      <w:numFmt w:val="lowerRoman"/>
+      <w:lvlText w:val="%3."/>
+      <w:lvlJc w:val="right"/>
+      <w:pPr>
+        <w:ind w:left="2160" w:hanging="180"/>
+      </w:pPr>
+    </w:lvl>
+    <w:lvl w:ilvl="3" w:tplc="0409000F">
+      <w:start w:val="1"/>
+      <w:numFmt w:val="decimal"/>
+      <w:lvlText w:val="%4."/>
+      <w:lvlJc w:val="left"/>
+      <w:pPr>
+        <w:ind w:left="2880" w:hanging="360"/>
+      </w:pPr>
+    </w:lvl>
+    <w:lvl w:ilvl="4" w:tplc="04090019">
+      <w:start w:val="1"/>
+      <w:numFmt w:val="lowerLetter"/>
+      <w:lvlText w:val="%5."/>
+      <w:lvlJc w:val="left"/>
+      <w:pPr>
+        <w:ind w:left="3600" w:hanging="360"/>
+      </w:pPr>
+    </w:lvl>
+    <w:lvl w:ilvl="5" w:tplc="0409001B" w:tentative="1">
+      <w:start w:val="1"/>
+      <w:numFmt w:val="lowerRoman"/>
+      <w:lvlText w:val="%6."/>
+      <w:lvlJc w:val="right"/>
+      <w:pPr>
+        <w:ind w:left="4320" w:hanging="180"/>
+      </w:pPr>
+    </w:lvl>
+    <w:lvl w:ilvl="6" w:tplc="0409000F" w:tentative="1">
+      <w:start w:val="1"/>
+      <w:numFmt w:val="decimal"/>
+      <w:lvlText w:val="%7."/>
+      <w:lvlJc w:val="left"/>
+      <w:pPr>
+        <w:ind w:left="5040" w:hanging="360"/>
+      </w:pPr>
+    </w:lvl>
+    <w:lvl w:ilvl="7" w:tplc="04090019" w:tentative="1">
+      <w:start w:val="1"/>
+      <w:numFmt w:val="lowerLetter"/>
+      <w:lvlText w:val="%8."/>
+      <w:lvlJc w:val="left"/>
+      <w:pPr>
+        <w:ind w:left="5760" w:hanging="360"/>
+      </w:pPr>
+    </w:lvl>
+    <w:lvl w:ilvl="8" w:tplc="0409001B" w:tentative="1">
+      <w:start w:val="1"/>
+      <w:numFmt w:val="lowerRoman"/>
+      <w:lvlText w:val="%9."/>
+      <w:lvlJc w:val="right"/>
+      <w:pPr>
+        <w:ind w:left="6480" w:hanging="180"/>
+      </w:pPr>
+    </w:lvl>
+  </w:abstractNum>
   <w:num w:numId="1">
     <w:abstractNumId w:val="0"/>
   </w:num>
   <w:num w:numId="2">
     <w:abstractNumId w:val="1"/>
+  </w:num>
+  <w:num w:numId="3">
+    <w:abstractNumId w:val="2"/>
   </w:num>
 </w:numbering>
 </file>

</xml_diff>